<commit_message>
[NT] React Native: The Basics
Basics: From getting started to Networking
</commit_message>
<xml_diff>
--- a/nieuwe-technologie/Nieuwe technologie.docx
+++ b/nieuwe-technologie/Nieuwe technologie.docx
@@ -5,85 +5,74 @@
     <w:p>
       <w:pPr>
         <w:pStyle w:val="Title"/>
-      </w:pPr>
-      <w:proofErr w:type="spellStart"/>
-      <w:r>
-        <w:t>Nieuwe</w:t>
-      </w:r>
-      <w:proofErr w:type="spellEnd"/>
-      <w:r>
-        <w:t xml:space="preserve"> </w:t>
-      </w:r>
-      <w:proofErr w:type="spellStart"/>
-      <w:r>
-        <w:t>technologie</w:t>
-      </w:r>
-      <w:proofErr w:type="spellEnd"/>
-      <w:r>
-        <w:t>: React</w:t>
-      </w:r>
-      <w:r>
+        <w:rPr>
+          <w:lang w:val="nl-BE"/>
+        </w:rPr>
+      </w:pPr>
+      <w:r>
+        <w:rPr>
+          <w:lang w:val="nl-BE"/>
+        </w:rPr>
+        <w:t>Nieuwe technologie: React</w:t>
+      </w:r>
+      <w:r>
+        <w:rPr>
+          <w:lang w:val="nl-BE"/>
+        </w:rPr>
         <w:t xml:space="preserve"> Native</w:t>
       </w:r>
     </w:p>
+    <w:p>
+      <w:pPr>
+        <w:rPr>
+          <w:lang w:val="nl-BE"/>
+        </w:rPr>
+      </w:pPr>
+    </w:p>
+    <w:p>
+      <w:pPr>
+        <w:pStyle w:val="Heading1"/>
+        <w:rPr>
+          <w:lang w:val="nl-BE"/>
+        </w:rPr>
+      </w:pPr>
+      <w:r>
+        <w:rPr>
+          <w:lang w:val="nl-BE"/>
+        </w:rPr>
+        <w:t>Wat is React</w:t>
+      </w:r>
+    </w:p>
+    <w:p>
+      <w:r>
+        <w:t>“</w:t>
+      </w:r>
+      <w:r>
+        <w:t>Learn once, write anywhere: Build mobile apps with React</w:t>
+      </w:r>
+      <w:r>
+        <w:t>”</w:t>
+      </w:r>
+    </w:p>
+    <w:p>
+      <w:r>
+        <w:t>React Native lets you build mobile apps using only JavaScript. It uses the same design as React, letting you compose a rich mobile UI from declarative components.</w:t>
+      </w:r>
+    </w:p>
+    <w:p>
+      <w:r>
+        <w:t>React Native lets you build your app faster. Instead of recompiling, you can reload your app instantly. With Hot Reloading, you can even run new code while retaining your application state. Give it a try - it's a magical experience.</w:t>
+      </w:r>
+    </w:p>
     <w:p/>
     <w:p>
-      <w:pPr>
-        <w:pStyle w:val="Heading1"/>
-      </w:pPr>
-      <w:r>
-        <w:t>Wat is React</w:t>
-      </w:r>
-    </w:p>
-    <w:p>
-      <w:r>
-        <w:t>“</w:t>
-      </w:r>
-      <w:r>
-        <w:t>Learn once, write anywhere: Build mobile apps with React</w:t>
-      </w:r>
-      <w:r>
-        <w:t>”</w:t>
-      </w:r>
-    </w:p>
-    <w:p>
-      <w:r>
-        <w:t>React Native lets you build mobile apps using only JavaScript. It uses the same design as React, letting you compose a rich mobile UI from declarative components.</w:t>
-      </w:r>
-    </w:p>
-    <w:p>
-      <w:r>
-        <w:t>React Native lets you build your app faster. Instead of recompiling, you can reload your app instantly. With Hot Reloading, you can even run new code while retaining your application state. Give it a try - it's a magical experience.</w:t>
-      </w:r>
-    </w:p>
-    <w:p>
-      <w:bookmarkStart w:id="0" w:name="_GoBack"/>
-      <w:bookmarkEnd w:id="0"/>
-    </w:p>
-    <w:p>
       <w:r>
         <w:t>Wiki:</w:t>
       </w:r>
     </w:p>
     <w:p>
       <w:r>
-        <w:t xml:space="preserve">In computing, </w:t>
-      </w:r>
-      <w:proofErr w:type="gramStart"/>
-      <w:r>
-        <w:t>React</w:t>
-      </w:r>
-      <w:proofErr w:type="gramEnd"/>
-      <w:r>
-        <w:t xml:space="preserve"> (sometimes styled React.js or </w:t>
-      </w:r>
-      <w:proofErr w:type="spellStart"/>
-      <w:r>
-        <w:t>ReactJS</w:t>
-      </w:r>
-      <w:proofErr w:type="spellEnd"/>
-      <w:r>
-        <w:t>) is a JavaScript library for building user interfaces.</w:t>
+        <w:t>In computing, React (sometimes styled React.js or ReactJS) is a JavaScript library for building user interfaces.</w:t>
       </w:r>
     </w:p>
     <w:p>
@@ -193,27 +182,7 @@
           <w:sz w:val="21"/>
           <w:szCs w:val="21"/>
         </w:rPr>
-        <w:t>"</w:t>
-      </w:r>
-      <w:proofErr w:type="spellStart"/>
-      <w:r>
-        <w:rPr>
-          <w:rFonts w:ascii="Courier New" w:eastAsia="Times New Roman" w:hAnsi="Courier New" w:cs="Courier New"/>
-          <w:color w:val="BA2121"/>
-          <w:sz w:val="21"/>
-          <w:szCs w:val="21"/>
-        </w:rPr>
-        <w:t>myReactApp</w:t>
-      </w:r>
-      <w:proofErr w:type="spellEnd"/>
-      <w:r>
-        <w:rPr>
-          <w:rFonts w:ascii="Courier New" w:eastAsia="Times New Roman" w:hAnsi="Courier New" w:cs="Courier New"/>
-          <w:color w:val="BA2121"/>
-          <w:sz w:val="21"/>
-          <w:szCs w:val="21"/>
-        </w:rPr>
-        <w:t>"</w:t>
+        <w:t>"myReactApp"</w:t>
       </w:r>
       <w:r>
         <w:rPr>
@@ -464,27 +433,7 @@
           <w:sz w:val="21"/>
           <w:szCs w:val="21"/>
         </w:rPr>
-        <w:t xml:space="preserve"> </w:t>
-      </w:r>
-      <w:proofErr w:type="spellStart"/>
-      <w:r>
-        <w:rPr>
-          <w:rFonts w:ascii="Courier New" w:eastAsia="Times New Roman" w:hAnsi="Courier New" w:cs="Courier New"/>
-          <w:color w:val="000000"/>
-          <w:sz w:val="21"/>
-          <w:szCs w:val="21"/>
-        </w:rPr>
-        <w:t>React.Component</w:t>
-      </w:r>
-      <w:proofErr w:type="spellEnd"/>
-      <w:r>
-        <w:rPr>
-          <w:rFonts w:ascii="Courier New" w:eastAsia="Times New Roman" w:hAnsi="Courier New" w:cs="Courier New"/>
-          <w:color w:val="000000"/>
-          <w:sz w:val="21"/>
-          <w:szCs w:val="21"/>
-        </w:rPr>
-        <w:t xml:space="preserve"> { </w:t>
+        <w:t xml:space="preserve"> React.Component { </w:t>
       </w:r>
     </w:p>
     <w:p>
@@ -529,27 +478,7 @@
           <w:sz w:val="21"/>
           <w:szCs w:val="21"/>
         </w:rPr>
-        <w:t xml:space="preserve">    </w:t>
-      </w:r>
-      <w:proofErr w:type="gramStart"/>
-      <w:r>
-        <w:rPr>
-          <w:rFonts w:ascii="Courier New" w:eastAsia="Times New Roman" w:hAnsi="Courier New" w:cs="Courier New"/>
-          <w:color w:val="000000"/>
-          <w:sz w:val="21"/>
-          <w:szCs w:val="21"/>
-        </w:rPr>
-        <w:t>render(</w:t>
-      </w:r>
-      <w:proofErr w:type="gramEnd"/>
-      <w:r>
-        <w:rPr>
-          <w:rFonts w:ascii="Courier New" w:eastAsia="Times New Roman" w:hAnsi="Courier New" w:cs="Courier New"/>
-          <w:color w:val="000000"/>
-          <w:sz w:val="21"/>
-          <w:szCs w:val="21"/>
-        </w:rPr>
-        <w:t xml:space="preserve">) { </w:t>
+        <w:t xml:space="preserve">    render() { </w:t>
       </w:r>
     </w:p>
     <w:p>
@@ -652,8 +581,6 @@
         </w:rPr>
         <w:t>{</w:t>
       </w:r>
-      <w:proofErr w:type="spellStart"/>
-      <w:proofErr w:type="gramStart"/>
       <w:r>
         <w:rPr>
           <w:rFonts w:ascii="Courier New" w:eastAsia="Times New Roman" w:hAnsi="Courier New" w:cs="Courier New"/>
@@ -672,27 +599,7 @@
           <w:sz w:val="21"/>
           <w:szCs w:val="21"/>
         </w:rPr>
-        <w:t>.props</w:t>
-      </w:r>
-      <w:proofErr w:type="gramEnd"/>
-      <w:r>
-        <w:rPr>
-          <w:rFonts w:ascii="Courier New" w:eastAsia="Times New Roman" w:hAnsi="Courier New" w:cs="Courier New"/>
-          <w:color w:val="000000"/>
-          <w:sz w:val="21"/>
-          <w:szCs w:val="21"/>
-        </w:rPr>
-        <w:t>.greeting</w:t>
-      </w:r>
-      <w:proofErr w:type="spellEnd"/>
-      <w:r>
-        <w:rPr>
-          <w:rFonts w:ascii="Courier New" w:eastAsia="Times New Roman" w:hAnsi="Courier New" w:cs="Courier New"/>
-          <w:color w:val="000000"/>
-          <w:sz w:val="21"/>
-          <w:szCs w:val="21"/>
-        </w:rPr>
-        <w:t>}</w:t>
+        <w:t>.props.greeting}</w:t>
       </w:r>
       <w:r>
         <w:rPr>
@@ -882,27 +789,7 @@
           <w:sz w:val="21"/>
           <w:szCs w:val="21"/>
         </w:rPr>
-        <w:t xml:space="preserve">  </w:t>
-      </w:r>
-      <w:proofErr w:type="spellStart"/>
-      <w:r>
-        <w:rPr>
-          <w:rFonts w:ascii="Courier New" w:eastAsia="Times New Roman" w:hAnsi="Courier New" w:cs="Courier New"/>
-          <w:color w:val="000000"/>
-          <w:sz w:val="21"/>
-          <w:szCs w:val="21"/>
-        </w:rPr>
-        <w:t>ReactDOM.render</w:t>
-      </w:r>
-      <w:proofErr w:type="spellEnd"/>
-      <w:r>
-        <w:rPr>
-          <w:rFonts w:ascii="Courier New" w:eastAsia="Times New Roman" w:hAnsi="Courier New" w:cs="Courier New"/>
-          <w:color w:val="000000"/>
-          <w:sz w:val="21"/>
-          <w:szCs w:val="21"/>
-        </w:rPr>
-        <w:t>(</w:t>
+        <w:t xml:space="preserve">  ReactDOM.render(</w:t>
       </w:r>
       <w:r>
         <w:rPr>
@@ -967,8 +854,6 @@
         </w:rPr>
         <w:t xml:space="preserve">, </w:t>
       </w:r>
-      <w:proofErr w:type="spellStart"/>
-      <w:proofErr w:type="gramStart"/>
       <w:r>
         <w:rPr>
           <w:rFonts w:ascii="Courier New" w:eastAsia="Times New Roman" w:hAnsi="Courier New" w:cs="Courier New"/>
@@ -985,18 +870,7 @@
           <w:sz w:val="21"/>
           <w:szCs w:val="21"/>
         </w:rPr>
-        <w:t>.getElementById</w:t>
-      </w:r>
-      <w:proofErr w:type="spellEnd"/>
-      <w:proofErr w:type="gramEnd"/>
-      <w:r>
-        <w:rPr>
-          <w:rFonts w:ascii="Courier New" w:eastAsia="Times New Roman" w:hAnsi="Courier New" w:cs="Courier New"/>
-          <w:color w:val="000000"/>
-          <w:sz w:val="21"/>
-          <w:szCs w:val="21"/>
-        </w:rPr>
-        <w:t>(</w:t>
+        <w:t>.getElementById(</w:t>
       </w:r>
       <w:r>
         <w:rPr>
@@ -1005,27 +879,7 @@
           <w:sz w:val="21"/>
           <w:szCs w:val="21"/>
         </w:rPr>
-        <w:t>'</w:t>
-      </w:r>
-      <w:proofErr w:type="spellStart"/>
-      <w:r>
-        <w:rPr>
-          <w:rFonts w:ascii="Courier New" w:eastAsia="Times New Roman" w:hAnsi="Courier New" w:cs="Courier New"/>
-          <w:color w:val="BA2121"/>
-          <w:sz w:val="21"/>
-          <w:szCs w:val="21"/>
-        </w:rPr>
-        <w:t>myReactApp</w:t>
-      </w:r>
-      <w:proofErr w:type="spellEnd"/>
-      <w:r>
-        <w:rPr>
-          <w:rFonts w:ascii="Courier New" w:eastAsia="Times New Roman" w:hAnsi="Courier New" w:cs="Courier New"/>
-          <w:color w:val="BA2121"/>
-          <w:sz w:val="21"/>
-          <w:szCs w:val="21"/>
-        </w:rPr>
-        <w:t>'</w:t>
+        <w:t>'myReactApp'</w:t>
       </w:r>
       <w:r>
         <w:rPr>
@@ -1181,27 +1035,7 @@
           <w:sz w:val="21"/>
           <w:szCs w:val="21"/>
         </w:rPr>
-        <w:t>"</w:t>
-      </w:r>
-      <w:proofErr w:type="spellStart"/>
-      <w:r>
-        <w:rPr>
-          <w:rStyle w:val="s"/>
-          <w:color w:val="BA2121"/>
-          <w:sz w:val="21"/>
-          <w:szCs w:val="21"/>
-        </w:rPr>
-        <w:t>myReactApp</w:t>
-      </w:r>
-      <w:proofErr w:type="spellEnd"/>
-      <w:r>
-        <w:rPr>
-          <w:rStyle w:val="s"/>
-          <w:color w:val="BA2121"/>
-          <w:sz w:val="21"/>
-          <w:szCs w:val="21"/>
-        </w:rPr>
-        <w:t>"</w:t>
+        <w:t>"myReactApp"</w:t>
       </w:r>
       <w:r>
         <w:rPr>
@@ -1273,16 +1107,7 @@
           <w:sz w:val="21"/>
           <w:szCs w:val="21"/>
         </w:rPr>
-        <w:t xml:space="preserve">Hello </w:t>
-      </w:r>
-      <w:proofErr w:type="gramStart"/>
-      <w:r>
-        <w:rPr>
-          <w:color w:val="000000"/>
-          <w:sz w:val="21"/>
-          <w:szCs w:val="21"/>
-        </w:rPr>
-        <w:t>World!</w:t>
+        <w:t>Hello World!</w:t>
       </w:r>
       <w:r>
         <w:rPr>
@@ -1291,17 +1116,7 @@
           <w:sz w:val="21"/>
           <w:szCs w:val="21"/>
         </w:rPr>
-        <w:t>&lt;</w:t>
-      </w:r>
-      <w:proofErr w:type="gramEnd"/>
-      <w:r>
-        <w:rPr>
-          <w:rStyle w:val="p"/>
-          <w:color w:val="000000"/>
-          <w:sz w:val="21"/>
-          <w:szCs w:val="21"/>
-        </w:rPr>
-        <w:t>/</w:t>
+        <w:t>&lt;/</w:t>
       </w:r>
       <w:r>
         <w:rPr>
@@ -1372,6 +1187,432 @@
       </w:r>
     </w:p>
     <w:p/>
+    <w:p>
+      <w:pPr>
+        <w:pStyle w:val="Heading1"/>
+      </w:pPr>
+      <w:r>
+        <w:t>Props</w:t>
+      </w:r>
+    </w:p>
+    <w:p>
+      <w:r>
+        <w:t>Most components can be customized when they are created, with different parameters. These creation parameters are called props.</w:t>
+      </w:r>
+    </w:p>
+    <w:p>
+      <w:r>
+        <w:t>Bij image -&gt; prop source</w:t>
+      </w:r>
+    </w:p>
+    <w:p>
+      <w:r>
+        <w:t>Declareren met let</w:t>
+      </w:r>
+    </w:p>
+    <w:p>
+      <w:pPr>
+        <w:pStyle w:val="Heading1"/>
+      </w:pPr>
+      <w:r>
+        <w:t>View</w:t>
+      </w:r>
+    </w:p>
+    <w:p>
+      <w:r>
+        <w:t>The other new thing going on here is the View component. A View is useful as a container for other components, to help control style and layout.</w:t>
+      </w:r>
+    </w:p>
+    <w:p>
+      <w:pPr>
+        <w:pStyle w:val="Heading1"/>
+      </w:pPr>
+      <w:r>
+        <w:t>State</w:t>
+      </w:r>
+    </w:p>
+    <w:p>
+      <w:r>
+        <w:t>To learn how to make your app change over time, you need to learn about State.</w:t>
+      </w:r>
+    </w:p>
+    <w:p>
+      <w:r>
+        <w:t>There are two types of data that control a component: props and state. props are set by the parent and they are fixed throughout the lifetime of a component. For data that is going to change, we have to use state.</w:t>
+      </w:r>
+    </w:p>
+    <w:p>
+      <w:pPr>
+        <w:pStyle w:val="Heading1"/>
+      </w:pPr>
+      <w:r>
+        <w:t>Style</w:t>
+      </w:r>
+    </w:p>
+    <w:p>
+      <w:r>
+        <w:t>With React Native, you don't use a special language or syntax for defining styles. You just style your application using JavaScript. All of the core components accept a prop named style. The style names and values usually match how CSS works on the web, except names are written using camel casing, e.g backgroundColor rather than background-color.</w:t>
+      </w:r>
+    </w:p>
+    <w:p>
+      <w:pPr>
+        <w:pStyle w:val="Heading1"/>
+      </w:pPr>
+      <w:r>
+        <w:t>Height &amp; width</w:t>
+      </w:r>
+    </w:p>
+    <w:p>
+      <w:r>
+        <w:t>A component's height and width determine its size on the screen.</w:t>
+      </w:r>
+    </w:p>
+    <w:p>
+      <w:pPr>
+        <w:pStyle w:val="Heading2"/>
+      </w:pPr>
+      <w:r>
+        <w:t>Fixed Dimensions</w:t>
+      </w:r>
+    </w:p>
+    <w:p>
+      <w:r>
+        <w:t>The simplest way to set the dimensions of a component is by adding a fixed width and height to style. All dimensions in React Native are unitless, and represent density-independent pixels.</w:t>
+      </w:r>
+    </w:p>
+    <w:p>
+      <w:pPr>
+        <w:pStyle w:val="Heading2"/>
+      </w:pPr>
+      <w:r>
+        <w:t>Flex Dimensions</w:t>
+      </w:r>
+    </w:p>
+    <w:p>
+      <w:r>
+        <w:t>Use flex in a component's style to have the component expand and shrink dynamically based on available space. Normally you will use flex: 1, which tells a component to fill all available space, shared evenly amongst each other component with the same parent. The larger the flex given, the higher the ratio of space a component will take compared to its siblings.</w:t>
+      </w:r>
+    </w:p>
+    <w:p>
+      <w:r>
+        <w:lastRenderedPageBreak/>
+        <w:t>A component can only expand to fill available space if its parent has dimensions greater than 0. If a parent does not have either a fixed width and height or flex, the parent will have dimensions of 0 and the flex children will not be visible.</w:t>
+      </w:r>
+    </w:p>
+    <w:p>
+      <w:pPr>
+        <w:pStyle w:val="Heading1"/>
+      </w:pPr>
+      <w:r>
+        <w:t>Layout with Flexbox</w:t>
+      </w:r>
+    </w:p>
+    <w:p>
+      <w:r>
+        <w:t>A component can specify the layout of its children using the flexbox algorithm. Flexbox is designed to provide a consistent layout on different screen sizes.</w:t>
+      </w:r>
+    </w:p>
+    <w:p>
+      <w:r>
+        <w:t>You will normally use a combination of flexDirection, alignItems, and justifyContent to achieve the right layout.</w:t>
+      </w:r>
+    </w:p>
+    <w:p>
+      <w:r>
+        <w:t>Flexbox works the same way in React Native as it does in CSS on the web, with a few exceptions. The defaults are different, with flexDirection defaulting to column instead of row, and the flex parameter only supporting a single number.</w:t>
+      </w:r>
+    </w:p>
+    <w:p>
+      <w:pPr>
+        <w:pStyle w:val="Heading2"/>
+      </w:pPr>
+      <w:r>
+        <w:t>Flex Direction</w:t>
+      </w:r>
+    </w:p>
+    <w:p>
+      <w:r>
+        <w:t>Adding flexDirection to a component's style determines the primary axis of its layout. Should the children be organized horizontally (row) or vertically (column)? The default is column.</w:t>
+      </w:r>
+    </w:p>
+    <w:p>
+      <w:pPr>
+        <w:pStyle w:val="Heading2"/>
+      </w:pPr>
+      <w:r>
+        <w:t>Justify Content</w:t>
+      </w:r>
+    </w:p>
+    <w:p>
+      <w:r>
+        <w:t>Adding justifyContent to a component's style determines the distribution of children along the primary axis. Should children be distributed at the start, the center, the end, or spaced evenly? Available options are flex-start, center, flex-end, space-around, and space-between.</w:t>
+      </w:r>
+    </w:p>
+    <w:p>
+      <w:pPr>
+        <w:pStyle w:val="Heading2"/>
+      </w:pPr>
+      <w:r>
+        <w:t>Align Items</w:t>
+      </w:r>
+    </w:p>
+    <w:p>
+      <w:r>
+        <w:t>Adding alignItems to a component's style determines the alignment of children along the secondary axis (if the primary axis is row, then the secondary is column, and vice versa). Should children be aligned at the start, the center, the end, or stretched to fill? Available options are flex-start, center, flex-end, and stretch.</w:t>
+      </w:r>
+    </w:p>
+    <w:p>
+      <w:r>
+        <w:t>For stretch to have an effect, children must not have a fixed dimension along the secondary axis. In the following example, setting alignItems: stretch does nothing until the width: 50 is removed from the children.</w:t>
+      </w:r>
+    </w:p>
+    <w:p>
+      <w:pPr>
+        <w:pStyle w:val="Heading1"/>
+      </w:pPr>
+      <w:r>
+        <w:t>Handling Text Input</w:t>
+      </w:r>
+    </w:p>
+    <w:p>
+      <w:r>
+        <w:t>TextInput is a basic component that allows the user to enter text. It has an onChangeText prop that takes a function to be called every time the text changed, and an onSubmitEditing prop that takes a function to be called when the text is submitted.</w:t>
+      </w:r>
+    </w:p>
+    <w:p/>
+    <w:p>
+      <w:r>
+        <w:t xml:space="preserve">For example, let's say that as the user types, you're translating their words into a different language. In this new language, every single word is written the same way: </w:t>
+      </w:r>
+      <w:r>
+        <w:rPr>
+          <w:rFonts w:ascii="Segoe UI Emoji" w:hAnsi="Segoe UI Emoji" w:cs="Segoe UI Emoji"/>
+        </w:rPr>
+        <w:t>🍕</w:t>
+      </w:r>
+      <w:r>
+        <w:t>. So the sentence "Hello there Bob" would be translated as "</w:t>
+      </w:r>
+      <w:r>
+        <w:rPr>
+          <w:rFonts w:ascii="Segoe UI Emoji" w:hAnsi="Segoe UI Emoji" w:cs="Segoe UI Emoji"/>
+        </w:rPr>
+        <w:t>🍕🍕🍕</w:t>
+      </w:r>
+      <w:r>
+        <w:t>".</w:t>
+      </w:r>
+    </w:p>
+    <w:p>
+      <w:pPr>
+        <w:pStyle w:val="Heading1"/>
+      </w:pPr>
+      <w:r>
+        <w:lastRenderedPageBreak/>
+        <w:t>Handling Touches</w:t>
+      </w:r>
+    </w:p>
+    <w:p>
+      <w:r>
+        <w:t>Users interact with mobile apps mainly through touch. They can use a combination of gestures, such as tapping on a button, scrolling a list, or zooming on a map.</w:t>
+      </w:r>
+    </w:p>
+    <w:p>
+      <w:r>
+        <w:t>If the basic button doesn't look right for your app, you can build your own button using any of the "Touchable" components provided by React Native. The "Touchable" components provide the capability to capture tapping gestures, and can display feedback when a gesture is recognized. These components do not provide any default styling, however, so you will need to do a bit of work to get them looking nicely in your app.</w:t>
+      </w:r>
+    </w:p>
+    <w:p>
+      <w:pPr>
+        <w:pStyle w:val="NormalWeb"/>
+        <w:numPr>
+          <w:ilvl w:val="0"/>
+          <w:numId w:val="1"/>
+        </w:numPr>
+        <w:shd w:val="clear" w:color="auto" w:fill="F5FCFF"/>
+        <w:spacing w:before="0" w:beforeAutospacing="0" w:after="0" w:afterAutospacing="0"/>
+        <w:ind w:left="300"/>
+        <w:rPr>
+          <w:rFonts w:ascii="Helvetica" w:hAnsi="Helvetica" w:cs="Helvetica"/>
+          <w:color w:val="484848"/>
+          <w:sz w:val="27"/>
+          <w:szCs w:val="27"/>
+        </w:rPr>
+      </w:pPr>
+      <w:r>
+        <w:rPr>
+          <w:rFonts w:ascii="Helvetica" w:hAnsi="Helvetica" w:cs="Helvetica"/>
+          <w:color w:val="484848"/>
+          <w:sz w:val="27"/>
+          <w:szCs w:val="27"/>
+        </w:rPr>
+        <w:t>Generally, you can use </w:t>
+      </w:r>
+      <w:hyperlink r:id="rId5" w:tgtFrame="_blank" w:history="1">
+        <w:r>
+          <w:rPr>
+            <w:rStyle w:val="Strong"/>
+            <w:rFonts w:ascii="Helvetica" w:hAnsi="Helvetica" w:cs="Helvetica"/>
+            <w:color w:val="05A5D1"/>
+            <w:sz w:val="27"/>
+            <w:szCs w:val="27"/>
+            <w:bdr w:val="none" w:sz="0" w:space="0" w:color="auto" w:frame="1"/>
+          </w:rPr>
+          <w:t>TouchableHighlight</w:t>
+        </w:r>
+      </w:hyperlink>
+      <w:r>
+        <w:rPr>
+          <w:rFonts w:ascii="Helvetica" w:hAnsi="Helvetica" w:cs="Helvetica"/>
+          <w:color w:val="484848"/>
+          <w:sz w:val="27"/>
+          <w:szCs w:val="27"/>
+        </w:rPr>
+        <w:t> anywhere you would use a button or link on web. The view's background will be darkened when the user presses down on the button.</w:t>
+      </w:r>
+    </w:p>
+    <w:p>
+      <w:pPr>
+        <w:pStyle w:val="NormalWeb"/>
+        <w:numPr>
+          <w:ilvl w:val="0"/>
+          <w:numId w:val="1"/>
+        </w:numPr>
+        <w:shd w:val="clear" w:color="auto" w:fill="F5FCFF"/>
+        <w:spacing w:before="0" w:beforeAutospacing="0" w:after="0" w:afterAutospacing="0"/>
+        <w:ind w:left="300"/>
+        <w:rPr>
+          <w:rFonts w:ascii="Helvetica" w:hAnsi="Helvetica" w:cs="Helvetica"/>
+          <w:color w:val="484848"/>
+          <w:sz w:val="27"/>
+          <w:szCs w:val="27"/>
+        </w:rPr>
+      </w:pPr>
+      <w:r>
+        <w:rPr>
+          <w:rFonts w:ascii="Helvetica" w:hAnsi="Helvetica" w:cs="Helvetica"/>
+          <w:color w:val="484848"/>
+          <w:sz w:val="27"/>
+          <w:szCs w:val="27"/>
+        </w:rPr>
+        <w:t>You may consider using </w:t>
+      </w:r>
+      <w:hyperlink r:id="rId6" w:tgtFrame="_blank" w:history="1">
+        <w:r>
+          <w:rPr>
+            <w:rStyle w:val="Strong"/>
+            <w:rFonts w:ascii="Helvetica" w:hAnsi="Helvetica" w:cs="Helvetica"/>
+            <w:color w:val="05A5D1"/>
+            <w:sz w:val="27"/>
+            <w:szCs w:val="27"/>
+            <w:bdr w:val="none" w:sz="0" w:space="0" w:color="auto" w:frame="1"/>
+          </w:rPr>
+          <w:t>TouchableNativeFeedback</w:t>
+        </w:r>
+      </w:hyperlink>
+      <w:r>
+        <w:rPr>
+          <w:rFonts w:ascii="Helvetica" w:hAnsi="Helvetica" w:cs="Helvetica"/>
+          <w:color w:val="484848"/>
+          <w:sz w:val="27"/>
+          <w:szCs w:val="27"/>
+        </w:rPr>
+        <w:t> on Android to display ink surface reaction ripples that respond to the user's touch.</w:t>
+      </w:r>
+    </w:p>
+    <w:p>
+      <w:pPr>
+        <w:pStyle w:val="NormalWeb"/>
+        <w:numPr>
+          <w:ilvl w:val="0"/>
+          <w:numId w:val="1"/>
+        </w:numPr>
+        <w:shd w:val="clear" w:color="auto" w:fill="F5FCFF"/>
+        <w:spacing w:before="0" w:beforeAutospacing="0" w:after="0" w:afterAutospacing="0"/>
+        <w:ind w:left="300"/>
+        <w:rPr>
+          <w:rFonts w:ascii="Helvetica" w:hAnsi="Helvetica" w:cs="Helvetica"/>
+          <w:color w:val="484848"/>
+          <w:sz w:val="27"/>
+          <w:szCs w:val="27"/>
+        </w:rPr>
+      </w:pPr>
+      <w:hyperlink r:id="rId7" w:tgtFrame="_blank" w:history="1">
+        <w:r>
+          <w:rPr>
+            <w:rStyle w:val="Strong"/>
+            <w:rFonts w:ascii="Helvetica" w:hAnsi="Helvetica" w:cs="Helvetica"/>
+            <w:color w:val="05A5D1"/>
+            <w:sz w:val="27"/>
+            <w:szCs w:val="27"/>
+            <w:bdr w:val="none" w:sz="0" w:space="0" w:color="auto" w:frame="1"/>
+          </w:rPr>
+          <w:t>TouchableOpacity</w:t>
+        </w:r>
+      </w:hyperlink>
+      <w:r>
+        <w:rPr>
+          <w:rFonts w:ascii="Helvetica" w:hAnsi="Helvetica" w:cs="Helvetica"/>
+          <w:color w:val="484848"/>
+          <w:sz w:val="27"/>
+          <w:szCs w:val="27"/>
+        </w:rPr>
+        <w:t> can be used to provide feedback by reducing the opacity of the button, allowing the background to be seen through while the user is pressing down.</w:t>
+      </w:r>
+    </w:p>
+    <w:p>
+      <w:pPr>
+        <w:pStyle w:val="NormalWeb"/>
+        <w:numPr>
+          <w:ilvl w:val="0"/>
+          <w:numId w:val="1"/>
+        </w:numPr>
+        <w:shd w:val="clear" w:color="auto" w:fill="F5FCFF"/>
+        <w:spacing w:before="0" w:beforeAutospacing="0" w:after="0" w:afterAutospacing="0"/>
+        <w:ind w:left="300"/>
+        <w:rPr>
+          <w:rFonts w:ascii="Helvetica" w:hAnsi="Helvetica" w:cs="Helvetica"/>
+          <w:color w:val="484848"/>
+          <w:sz w:val="27"/>
+          <w:szCs w:val="27"/>
+        </w:rPr>
+      </w:pPr>
+      <w:r>
+        <w:rPr>
+          <w:rFonts w:ascii="Helvetica" w:hAnsi="Helvetica" w:cs="Helvetica"/>
+          <w:color w:val="484848"/>
+          <w:sz w:val="27"/>
+          <w:szCs w:val="27"/>
+        </w:rPr>
+        <w:t>If you need to handle a tap gesture but you don't want any feedback to be displayed, use </w:t>
+      </w:r>
+      <w:hyperlink r:id="rId8" w:tgtFrame="_blank" w:history="1">
+        <w:r>
+          <w:rPr>
+            <w:rStyle w:val="Strong"/>
+            <w:rFonts w:ascii="Helvetica" w:hAnsi="Helvetica" w:cs="Helvetica"/>
+            <w:color w:val="05A5D1"/>
+            <w:sz w:val="27"/>
+            <w:szCs w:val="27"/>
+            <w:bdr w:val="none" w:sz="0" w:space="0" w:color="auto" w:frame="1"/>
+          </w:rPr>
+          <w:t>TouchableWithoutFeedback</w:t>
+        </w:r>
+      </w:hyperlink>
+      <w:r>
+        <w:rPr>
+          <w:rFonts w:ascii="Helvetica" w:hAnsi="Helvetica" w:cs="Helvetica"/>
+          <w:color w:val="484848"/>
+          <w:sz w:val="27"/>
+          <w:szCs w:val="27"/>
+        </w:rPr>
+        <w:t>.</w:t>
+      </w:r>
+    </w:p>
+    <w:p>
+      <w:bookmarkStart w:id="0" w:name="_GoBack"/>
+      <w:bookmarkEnd w:id="0"/>
+    </w:p>
     <w:sectPr>
       <w:pgSz w:w="12240" w:h="15840"/>
       <w:pgMar w:top="1440" w:right="1440" w:bottom="1440" w:left="1440" w:header="720" w:footer="720" w:gutter="0"/>
@@ -1380,6 +1621,163 @@
     </w:sectPr>
   </w:body>
 </w:document>
+</file>
+
+<file path=word/numbering.xml><?xml version="1.0" encoding="utf-8"?>
+<w:numbering xmlns:wpc="http://schemas.microsoft.com/office/word/2010/wordprocessingCanvas" xmlns:cx="http://schemas.microsoft.com/office/drawing/2014/chartex" xmlns:cx1="http://schemas.microsoft.com/office/drawing/2015/9/8/chartex" xmlns:cx2="http://schemas.microsoft.com/office/drawing/2015/10/21/chartex" xmlns:cx3="http://schemas.microsoft.com/office/drawing/2016/5/9/chartex" xmlns:cx4="http://schemas.microsoft.com/office/drawing/2016/5/10/chartex" xmlns:cx5="http://schemas.microsoft.com/office/drawing/2016/5/11/chartex" xmlns:cx6="http://schemas.microsoft.com/office/drawing/2016/5/12/chartex" xmlns:cx7="http://schemas.microsoft.com/office/drawing/2016/5/13/chartex" xmlns:cx8="http://schemas.microsoft.com/office/drawing/2016/5/14/chartex" xmlns:mc="http://schemas.openxmlformats.org/markup-compatibility/2006" xmlns:aink="http://schemas.microsoft.com/office/drawing/2016/ink" xmlns:am3d="http://schemas.microsoft.com/office/drawing/2017/model3d" xmlns:o="urn:schemas-microsoft-com:office:office" xmlns:r="http://schemas.openxmlformats.org/officeDocument/2006/relationships" xmlns:m="http://schemas.openxmlformats.org/officeDocument/2006/math" xmlns:v="urn:schemas-microsoft-com:vml" xmlns:wp14="http://schemas.microsoft.com/office/word/2010/wordprocessingDrawing" xmlns:wp="http://schemas.openxmlformats.org/drawingml/2006/wordprocessingDrawing" xmlns:w10="urn:schemas-microsoft-com:office:word" xmlns:w="http://schemas.openxmlformats.org/wordprocessingml/2006/main" xmlns:w14="http://schemas.microsoft.com/office/word/2010/wordml" xmlns:w15="http://schemas.microsoft.com/office/word/2012/wordml" xmlns:w16cid="http://schemas.microsoft.com/office/word/2016/wordml/cid" xmlns:w16se="http://schemas.microsoft.com/office/word/2015/wordml/symex" xmlns:wpg="http://schemas.microsoft.com/office/word/2010/wordprocessingGroup" xmlns:wpi="http://schemas.microsoft.com/office/word/2010/wordprocessingInk" xmlns:wne="http://schemas.microsoft.com/office/word/2006/wordml" xmlns:wps="http://schemas.microsoft.com/office/word/2010/wordprocessingShape" mc:Ignorable="w14 w15 w16se w16cid wp14">
+  <w:abstractNum w:abstractNumId="0" w15:restartNumberingAfterBreak="0">
+    <w:nsid w:val="1132595A"/>
+    <w:multiLevelType w:val="multilevel"/>
+    <w:tmpl w:val="3086CE42"/>
+    <w:lvl w:ilvl="0">
+      <w:start w:val="1"/>
+      <w:numFmt w:val="bullet"/>
+      <w:lvlText w:val=""/>
+      <w:lvlJc w:val="left"/>
+      <w:pPr>
+        <w:tabs>
+          <w:tab w:val="num" w:pos="720"/>
+        </w:tabs>
+        <w:ind w:left="720" w:hanging="360"/>
+      </w:pPr>
+      <w:rPr>
+        <w:rFonts w:ascii="Symbol" w:hAnsi="Symbol" w:hint="default"/>
+        <w:sz w:val="20"/>
+      </w:rPr>
+    </w:lvl>
+    <w:lvl w:ilvl="1" w:tentative="1">
+      <w:start w:val="1"/>
+      <w:numFmt w:val="bullet"/>
+      <w:lvlText w:val="o"/>
+      <w:lvlJc w:val="left"/>
+      <w:pPr>
+        <w:tabs>
+          <w:tab w:val="num" w:pos="1440"/>
+        </w:tabs>
+        <w:ind w:left="1440" w:hanging="360"/>
+      </w:pPr>
+      <w:rPr>
+        <w:rFonts w:ascii="Courier New" w:hAnsi="Courier New" w:hint="default"/>
+        <w:sz w:val="20"/>
+      </w:rPr>
+    </w:lvl>
+    <w:lvl w:ilvl="2" w:tentative="1">
+      <w:start w:val="1"/>
+      <w:numFmt w:val="bullet"/>
+      <w:lvlText w:val=""/>
+      <w:lvlJc w:val="left"/>
+      <w:pPr>
+        <w:tabs>
+          <w:tab w:val="num" w:pos="2160"/>
+        </w:tabs>
+        <w:ind w:left="2160" w:hanging="360"/>
+      </w:pPr>
+      <w:rPr>
+        <w:rFonts w:ascii="Wingdings" w:hAnsi="Wingdings" w:hint="default"/>
+        <w:sz w:val="20"/>
+      </w:rPr>
+    </w:lvl>
+    <w:lvl w:ilvl="3" w:tentative="1">
+      <w:start w:val="1"/>
+      <w:numFmt w:val="bullet"/>
+      <w:lvlText w:val=""/>
+      <w:lvlJc w:val="left"/>
+      <w:pPr>
+        <w:tabs>
+          <w:tab w:val="num" w:pos="2880"/>
+        </w:tabs>
+        <w:ind w:left="2880" w:hanging="360"/>
+      </w:pPr>
+      <w:rPr>
+        <w:rFonts w:ascii="Wingdings" w:hAnsi="Wingdings" w:hint="default"/>
+        <w:sz w:val="20"/>
+      </w:rPr>
+    </w:lvl>
+    <w:lvl w:ilvl="4" w:tentative="1">
+      <w:start w:val="1"/>
+      <w:numFmt w:val="bullet"/>
+      <w:lvlText w:val=""/>
+      <w:lvlJc w:val="left"/>
+      <w:pPr>
+        <w:tabs>
+          <w:tab w:val="num" w:pos="3600"/>
+        </w:tabs>
+        <w:ind w:left="3600" w:hanging="360"/>
+      </w:pPr>
+      <w:rPr>
+        <w:rFonts w:ascii="Wingdings" w:hAnsi="Wingdings" w:hint="default"/>
+        <w:sz w:val="20"/>
+      </w:rPr>
+    </w:lvl>
+    <w:lvl w:ilvl="5" w:tentative="1">
+      <w:start w:val="1"/>
+      <w:numFmt w:val="bullet"/>
+      <w:lvlText w:val=""/>
+      <w:lvlJc w:val="left"/>
+      <w:pPr>
+        <w:tabs>
+          <w:tab w:val="num" w:pos="4320"/>
+        </w:tabs>
+        <w:ind w:left="4320" w:hanging="360"/>
+      </w:pPr>
+      <w:rPr>
+        <w:rFonts w:ascii="Wingdings" w:hAnsi="Wingdings" w:hint="default"/>
+        <w:sz w:val="20"/>
+      </w:rPr>
+    </w:lvl>
+    <w:lvl w:ilvl="6" w:tentative="1">
+      <w:start w:val="1"/>
+      <w:numFmt w:val="bullet"/>
+      <w:lvlText w:val=""/>
+      <w:lvlJc w:val="left"/>
+      <w:pPr>
+        <w:tabs>
+          <w:tab w:val="num" w:pos="5040"/>
+        </w:tabs>
+        <w:ind w:left="5040" w:hanging="360"/>
+      </w:pPr>
+      <w:rPr>
+        <w:rFonts w:ascii="Wingdings" w:hAnsi="Wingdings" w:hint="default"/>
+        <w:sz w:val="20"/>
+      </w:rPr>
+    </w:lvl>
+    <w:lvl w:ilvl="7" w:tentative="1">
+      <w:start w:val="1"/>
+      <w:numFmt w:val="bullet"/>
+      <w:lvlText w:val=""/>
+      <w:lvlJc w:val="left"/>
+      <w:pPr>
+        <w:tabs>
+          <w:tab w:val="num" w:pos="5760"/>
+        </w:tabs>
+        <w:ind w:left="5760" w:hanging="360"/>
+      </w:pPr>
+      <w:rPr>
+        <w:rFonts w:ascii="Wingdings" w:hAnsi="Wingdings" w:hint="default"/>
+        <w:sz w:val="20"/>
+      </w:rPr>
+    </w:lvl>
+    <w:lvl w:ilvl="8" w:tentative="1">
+      <w:start w:val="1"/>
+      <w:numFmt w:val="bullet"/>
+      <w:lvlText w:val=""/>
+      <w:lvlJc w:val="left"/>
+      <w:pPr>
+        <w:tabs>
+          <w:tab w:val="num" w:pos="6480"/>
+        </w:tabs>
+        <w:ind w:left="6480" w:hanging="360"/>
+      </w:pPr>
+      <w:rPr>
+        <w:rFonts w:ascii="Wingdings" w:hAnsi="Wingdings" w:hint="default"/>
+        <w:sz w:val="20"/>
+      </w:rPr>
+    </w:lvl>
+  </w:abstractNum>
+  <w:num w:numId="1">
+    <w:abstractNumId w:val="0"/>
+  </w:num>
+</w:numbering>
 </file>
 
 <file path=word/styles.xml><?xml version="1.0" encoding="utf-8"?>
@@ -1823,6 +2221,29 @@
       <w:szCs w:val="26"/>
     </w:rPr>
   </w:style>
+  <w:style w:type="paragraph" w:styleId="Heading4">
+    <w:name w:val="heading 4"/>
+    <w:basedOn w:val="Normal"/>
+    <w:next w:val="Normal"/>
+    <w:link w:val="Heading4Char"/>
+    <w:uiPriority w:val="9"/>
+    <w:semiHidden/>
+    <w:unhideWhenUsed/>
+    <w:qFormat/>
+    <w:rsid w:val="00B744C3"/>
+    <w:pPr>
+      <w:keepNext/>
+      <w:keepLines/>
+      <w:spacing w:before="40" w:after="0"/>
+      <w:outlineLvl w:val="3"/>
+    </w:pPr>
+    <w:rPr>
+      <w:rFonts w:asciiTheme="majorHAnsi" w:eastAsiaTheme="majorEastAsia" w:hAnsiTheme="majorHAnsi" w:cstheme="majorBidi"/>
+      <w:i/>
+      <w:iCs/>
+      <w:color w:val="2F5496" w:themeColor="accent1" w:themeShade="BF"/>
+    </w:rPr>
+  </w:style>
   <w:style w:type="character" w:default="1" w:styleId="DefaultParagraphFont">
     <w:name w:val="Default Paragraph Font"/>
     <w:uiPriority w:val="1"/>
@@ -2016,6 +2437,47 @@
       <w:color w:val="2F5496" w:themeColor="accent1" w:themeShade="BF"/>
       <w:sz w:val="26"/>
       <w:szCs w:val="26"/>
+    </w:rPr>
+  </w:style>
+  <w:style w:type="character" w:customStyle="1" w:styleId="Heading4Char">
+    <w:name w:val="Heading 4 Char"/>
+    <w:basedOn w:val="DefaultParagraphFont"/>
+    <w:link w:val="Heading4"/>
+    <w:uiPriority w:val="9"/>
+    <w:semiHidden/>
+    <w:rsid w:val="00B744C3"/>
+    <w:rPr>
+      <w:rFonts w:asciiTheme="majorHAnsi" w:eastAsiaTheme="majorEastAsia" w:hAnsiTheme="majorHAnsi" w:cstheme="majorBidi"/>
+      <w:i/>
+      <w:iCs/>
+      <w:color w:val="2F5496" w:themeColor="accent1" w:themeShade="BF"/>
+    </w:rPr>
+  </w:style>
+  <w:style w:type="paragraph" w:styleId="NormalWeb">
+    <w:name w:val="Normal (Web)"/>
+    <w:basedOn w:val="Normal"/>
+    <w:uiPriority w:val="99"/>
+    <w:semiHidden/>
+    <w:unhideWhenUsed/>
+    <w:rsid w:val="00827C7D"/>
+    <w:pPr>
+      <w:spacing w:before="100" w:beforeAutospacing="1" w:after="100" w:afterAutospacing="1" w:line="240" w:lineRule="auto"/>
+    </w:pPr>
+    <w:rPr>
+      <w:rFonts w:ascii="Times New Roman" w:eastAsia="Times New Roman" w:hAnsi="Times New Roman" w:cs="Times New Roman"/>
+      <w:sz w:val="24"/>
+      <w:szCs w:val="24"/>
+    </w:rPr>
+  </w:style>
+  <w:style w:type="character" w:styleId="Strong">
+    <w:name w:val="Strong"/>
+    <w:basedOn w:val="DefaultParagraphFont"/>
+    <w:uiPriority w:val="22"/>
+    <w:qFormat/>
+    <w:rsid w:val="00827C7D"/>
+    <w:rPr>
+      <w:b/>
+      <w:bCs/>
     </w:rPr>
   </w:style>
 </w:styles>

</xml_diff>

<commit_message>
[VS] InVision section aanvullen
+bijhorende demo's
</commit_message>
<xml_diff>
--- a/nieuwe-technologie/Nieuwe technologie.docx
+++ b/nieuwe-technologie/Nieuwe technologie.docx
@@ -13,12 +13,20 @@
         <w:rPr>
           <w:lang w:val="nl-BE"/>
         </w:rPr>
-        <w:t>Nieuwe technologie: React</w:t>
-      </w:r>
+        <w:t xml:space="preserve">Nieuwe technologie: </w:t>
+      </w:r>
+      <w:proofErr w:type="spellStart"/>
       <w:r>
         <w:rPr>
           <w:lang w:val="nl-BE"/>
         </w:rPr>
+        <w:t>React</w:t>
+      </w:r>
+      <w:proofErr w:type="spellEnd"/>
+      <w:r>
+        <w:rPr>
+          <w:lang w:val="nl-BE"/>
+        </w:rPr>
         <w:t xml:space="preserve"> Native</w:t>
       </w:r>
     </w:p>
@@ -40,8 +48,16 @@
         <w:rPr>
           <w:lang w:val="nl-BE"/>
         </w:rPr>
-        <w:t>Wat is React</w:t>
-      </w:r>
+        <w:t xml:space="preserve">Wat is </w:t>
+      </w:r>
+      <w:proofErr w:type="spellStart"/>
+      <w:r>
+        <w:rPr>
+          <w:lang w:val="nl-BE"/>
+        </w:rPr>
+        <w:t>React</w:t>
+      </w:r>
+      <w:proofErr w:type="spellEnd"/>
     </w:p>
     <w:p>
       <w:r>
@@ -72,7 +88,23 @@
     </w:p>
     <w:p>
       <w:r>
-        <w:t>In computing, React (sometimes styled React.js or ReactJS) is a JavaScript library for building user interfaces.</w:t>
+        <w:t xml:space="preserve">In computing, </w:t>
+      </w:r>
+      <w:proofErr w:type="gramStart"/>
+      <w:r>
+        <w:t>React</w:t>
+      </w:r>
+      <w:proofErr w:type="gramEnd"/>
+      <w:r>
+        <w:t xml:space="preserve"> (sometimes styled React.js or </w:t>
+      </w:r>
+      <w:proofErr w:type="spellStart"/>
+      <w:r>
+        <w:t>ReactJS</w:t>
+      </w:r>
+      <w:proofErr w:type="spellEnd"/>
+      <w:r>
+        <w:t>) is a JavaScript library for building user interfaces.</w:t>
       </w:r>
     </w:p>
     <w:p>
@@ -182,7 +214,27 @@
           <w:sz w:val="21"/>
           <w:szCs w:val="21"/>
         </w:rPr>
-        <w:t>"myReactApp"</w:t>
+        <w:t>"</w:t>
+      </w:r>
+      <w:proofErr w:type="spellStart"/>
+      <w:r>
+        <w:rPr>
+          <w:rFonts w:ascii="Courier New" w:eastAsia="Times New Roman" w:hAnsi="Courier New" w:cs="Courier New"/>
+          <w:color w:val="BA2121"/>
+          <w:sz w:val="21"/>
+          <w:szCs w:val="21"/>
+        </w:rPr>
+        <w:t>myReactApp</w:t>
+      </w:r>
+      <w:proofErr w:type="spellEnd"/>
+      <w:r>
+        <w:rPr>
+          <w:rFonts w:ascii="Courier New" w:eastAsia="Times New Roman" w:hAnsi="Courier New" w:cs="Courier New"/>
+          <w:color w:val="BA2121"/>
+          <w:sz w:val="21"/>
+          <w:szCs w:val="21"/>
+        </w:rPr>
+        <w:t>"</w:t>
       </w:r>
       <w:r>
         <w:rPr>
@@ -433,7 +485,27 @@
           <w:sz w:val="21"/>
           <w:szCs w:val="21"/>
         </w:rPr>
-        <w:t xml:space="preserve"> React.Component { </w:t>
+        <w:t xml:space="preserve"> </w:t>
+      </w:r>
+      <w:proofErr w:type="spellStart"/>
+      <w:r>
+        <w:rPr>
+          <w:rFonts w:ascii="Courier New" w:eastAsia="Times New Roman" w:hAnsi="Courier New" w:cs="Courier New"/>
+          <w:color w:val="000000"/>
+          <w:sz w:val="21"/>
+          <w:szCs w:val="21"/>
+        </w:rPr>
+        <w:t>React.Component</w:t>
+      </w:r>
+      <w:proofErr w:type="spellEnd"/>
+      <w:r>
+        <w:rPr>
+          <w:rFonts w:ascii="Courier New" w:eastAsia="Times New Roman" w:hAnsi="Courier New" w:cs="Courier New"/>
+          <w:color w:val="000000"/>
+          <w:sz w:val="21"/>
+          <w:szCs w:val="21"/>
+        </w:rPr>
+        <w:t xml:space="preserve"> { </w:t>
       </w:r>
     </w:p>
     <w:p>
@@ -478,7 +550,27 @@
           <w:sz w:val="21"/>
           <w:szCs w:val="21"/>
         </w:rPr>
-        <w:t xml:space="preserve">    render() { </w:t>
+        <w:t xml:space="preserve">    </w:t>
+      </w:r>
+      <w:proofErr w:type="gramStart"/>
+      <w:r>
+        <w:rPr>
+          <w:rFonts w:ascii="Courier New" w:eastAsia="Times New Roman" w:hAnsi="Courier New" w:cs="Courier New"/>
+          <w:color w:val="000000"/>
+          <w:sz w:val="21"/>
+          <w:szCs w:val="21"/>
+        </w:rPr>
+        <w:t>render(</w:t>
+      </w:r>
+      <w:proofErr w:type="gramEnd"/>
+      <w:r>
+        <w:rPr>
+          <w:rFonts w:ascii="Courier New" w:eastAsia="Times New Roman" w:hAnsi="Courier New" w:cs="Courier New"/>
+          <w:color w:val="000000"/>
+          <w:sz w:val="21"/>
+          <w:szCs w:val="21"/>
+        </w:rPr>
+        <w:t xml:space="preserve">) { </w:t>
       </w:r>
     </w:p>
     <w:p>
@@ -581,6 +673,8 @@
         </w:rPr>
         <w:t>{</w:t>
       </w:r>
+      <w:proofErr w:type="spellStart"/>
+      <w:proofErr w:type="gramStart"/>
       <w:r>
         <w:rPr>
           <w:rFonts w:ascii="Courier New" w:eastAsia="Times New Roman" w:hAnsi="Courier New" w:cs="Courier New"/>
@@ -599,7 +693,27 @@
           <w:sz w:val="21"/>
           <w:szCs w:val="21"/>
         </w:rPr>
-        <w:t>.props.greeting}</w:t>
+        <w:t>.props</w:t>
+      </w:r>
+      <w:proofErr w:type="gramEnd"/>
+      <w:r>
+        <w:rPr>
+          <w:rFonts w:ascii="Courier New" w:eastAsia="Times New Roman" w:hAnsi="Courier New" w:cs="Courier New"/>
+          <w:color w:val="000000"/>
+          <w:sz w:val="21"/>
+          <w:szCs w:val="21"/>
+        </w:rPr>
+        <w:t>.greeting</w:t>
+      </w:r>
+      <w:proofErr w:type="spellEnd"/>
+      <w:r>
+        <w:rPr>
+          <w:rFonts w:ascii="Courier New" w:eastAsia="Times New Roman" w:hAnsi="Courier New" w:cs="Courier New"/>
+          <w:color w:val="000000"/>
+          <w:sz w:val="21"/>
+          <w:szCs w:val="21"/>
+        </w:rPr>
+        <w:t>}</w:t>
       </w:r>
       <w:r>
         <w:rPr>
@@ -789,7 +903,27 @@
           <w:sz w:val="21"/>
           <w:szCs w:val="21"/>
         </w:rPr>
-        <w:t xml:space="preserve">  ReactDOM.render(</w:t>
+        <w:t xml:space="preserve">  </w:t>
+      </w:r>
+      <w:proofErr w:type="spellStart"/>
+      <w:r>
+        <w:rPr>
+          <w:rFonts w:ascii="Courier New" w:eastAsia="Times New Roman" w:hAnsi="Courier New" w:cs="Courier New"/>
+          <w:color w:val="000000"/>
+          <w:sz w:val="21"/>
+          <w:szCs w:val="21"/>
+        </w:rPr>
+        <w:t>ReactDOM.render</w:t>
+      </w:r>
+      <w:proofErr w:type="spellEnd"/>
+      <w:r>
+        <w:rPr>
+          <w:rFonts w:ascii="Courier New" w:eastAsia="Times New Roman" w:hAnsi="Courier New" w:cs="Courier New"/>
+          <w:color w:val="000000"/>
+          <w:sz w:val="21"/>
+          <w:szCs w:val="21"/>
+        </w:rPr>
+        <w:t>(</w:t>
       </w:r>
       <w:r>
         <w:rPr>
@@ -854,6 +988,8 @@
         </w:rPr>
         <w:t xml:space="preserve">, </w:t>
       </w:r>
+      <w:proofErr w:type="spellStart"/>
+      <w:proofErr w:type="gramStart"/>
       <w:r>
         <w:rPr>
           <w:rFonts w:ascii="Courier New" w:eastAsia="Times New Roman" w:hAnsi="Courier New" w:cs="Courier New"/>
@@ -870,7 +1006,18 @@
           <w:sz w:val="21"/>
           <w:szCs w:val="21"/>
         </w:rPr>
-        <w:t>.getElementById(</w:t>
+        <w:t>.getElementById</w:t>
+      </w:r>
+      <w:proofErr w:type="spellEnd"/>
+      <w:proofErr w:type="gramEnd"/>
+      <w:r>
+        <w:rPr>
+          <w:rFonts w:ascii="Courier New" w:eastAsia="Times New Roman" w:hAnsi="Courier New" w:cs="Courier New"/>
+          <w:color w:val="000000"/>
+          <w:sz w:val="21"/>
+          <w:szCs w:val="21"/>
+        </w:rPr>
+        <w:t>(</w:t>
       </w:r>
       <w:r>
         <w:rPr>
@@ -879,7 +1026,27 @@
           <w:sz w:val="21"/>
           <w:szCs w:val="21"/>
         </w:rPr>
-        <w:t>'myReactApp'</w:t>
+        <w:t>'</w:t>
+      </w:r>
+      <w:proofErr w:type="spellStart"/>
+      <w:r>
+        <w:rPr>
+          <w:rFonts w:ascii="Courier New" w:eastAsia="Times New Roman" w:hAnsi="Courier New" w:cs="Courier New"/>
+          <w:color w:val="BA2121"/>
+          <w:sz w:val="21"/>
+          <w:szCs w:val="21"/>
+        </w:rPr>
+        <w:t>myReactApp</w:t>
+      </w:r>
+      <w:proofErr w:type="spellEnd"/>
+      <w:r>
+        <w:rPr>
+          <w:rFonts w:ascii="Courier New" w:eastAsia="Times New Roman" w:hAnsi="Courier New" w:cs="Courier New"/>
+          <w:color w:val="BA2121"/>
+          <w:sz w:val="21"/>
+          <w:szCs w:val="21"/>
+        </w:rPr>
+        <w:t>'</w:t>
       </w:r>
       <w:r>
         <w:rPr>
@@ -1035,7 +1202,27 @@
           <w:sz w:val="21"/>
           <w:szCs w:val="21"/>
         </w:rPr>
-        <w:t>"myReactApp"</w:t>
+        <w:t>"</w:t>
+      </w:r>
+      <w:proofErr w:type="spellStart"/>
+      <w:r>
+        <w:rPr>
+          <w:rStyle w:val="s"/>
+          <w:color w:val="BA2121"/>
+          <w:sz w:val="21"/>
+          <w:szCs w:val="21"/>
+        </w:rPr>
+        <w:t>myReactApp</w:t>
+      </w:r>
+      <w:proofErr w:type="spellEnd"/>
+      <w:r>
+        <w:rPr>
+          <w:rStyle w:val="s"/>
+          <w:color w:val="BA2121"/>
+          <w:sz w:val="21"/>
+          <w:szCs w:val="21"/>
+        </w:rPr>
+        <w:t>"</w:t>
       </w:r>
       <w:r>
         <w:rPr>
@@ -1107,7 +1294,16 @@
           <w:sz w:val="21"/>
           <w:szCs w:val="21"/>
         </w:rPr>
-        <w:t>Hello World!</w:t>
+        <w:t xml:space="preserve">Hello </w:t>
+      </w:r>
+      <w:proofErr w:type="gramStart"/>
+      <w:r>
+        <w:rPr>
+          <w:color w:val="000000"/>
+          <w:sz w:val="21"/>
+          <w:szCs w:val="21"/>
+        </w:rPr>
+        <w:t>World!</w:t>
       </w:r>
       <w:r>
         <w:rPr>
@@ -1116,7 +1312,17 @@
           <w:sz w:val="21"/>
           <w:szCs w:val="21"/>
         </w:rPr>
-        <w:t>&lt;/</w:t>
+        <w:t>&lt;</w:t>
+      </w:r>
+      <w:proofErr w:type="gramEnd"/>
+      <w:r>
+        <w:rPr>
+          <w:rStyle w:val="p"/>
+          <w:color w:val="000000"/>
+          <w:sz w:val="21"/>
+          <w:szCs w:val="21"/>
+        </w:rPr>
+        <w:t>/</w:t>
       </w:r>
       <w:r>
         <w:rPr>
@@ -1201,13 +1407,23 @@
       </w:r>
     </w:p>
     <w:p>
-      <w:r>
-        <w:t>Bij image -&gt; prop source</w:t>
-      </w:r>
-    </w:p>
-    <w:p>
-      <w:r>
-        <w:t>Declareren met let</w:t>
+      <w:proofErr w:type="spellStart"/>
+      <w:r>
+        <w:t>Bij</w:t>
+      </w:r>
+      <w:proofErr w:type="spellEnd"/>
+      <w:r>
+        <w:t xml:space="preserve"> image -&gt; prop source</w:t>
+      </w:r>
+    </w:p>
+    <w:p>
+      <w:proofErr w:type="spellStart"/>
+      <w:r>
+        <w:t>Declareren</w:t>
+      </w:r>
+      <w:proofErr w:type="spellEnd"/>
+      <w:r>
+        <w:t xml:space="preserve"> met let</w:t>
       </w:r>
     </w:p>
     <w:p>
@@ -1238,7 +1454,15 @@
     </w:p>
     <w:p>
       <w:r>
-        <w:t>There are two types of data that control a component: props and state. props are set by the parent and they are fixed throughout the lifetime of a component. For data that is going to change, we have to use state.</w:t>
+        <w:t xml:space="preserve">There are two types of data that control a component: props and state. props are set by the parent and they are fixed throughout the lifetime of a component. For data that is going to change, we </w:t>
+      </w:r>
+      <w:proofErr w:type="gramStart"/>
+      <w:r>
+        <w:t>have to</w:t>
+      </w:r>
+      <w:proofErr w:type="gramEnd"/>
+      <w:r>
+        <w:t xml:space="preserve"> use state.</w:t>
       </w:r>
     </w:p>
     <w:p>
@@ -1251,7 +1475,31 @@
     </w:p>
     <w:p>
       <w:r>
-        <w:t>With React Native, you don't use a special language or syntax for defining styles. You just style your application using JavaScript. All of the core components accept a prop named style. The style names and values usually match how CSS works on the web, except names are written using camel casing, e.g backgroundColor rather than background-color.</w:t>
+        <w:t xml:space="preserve">With React Native, you don't use a special language or syntax for defining styles. You just style your application using JavaScript. </w:t>
+      </w:r>
+      <w:proofErr w:type="gramStart"/>
+      <w:r>
+        <w:t>All of</w:t>
+      </w:r>
+      <w:proofErr w:type="gramEnd"/>
+      <w:r>
+        <w:t xml:space="preserve"> the core components accept a prop named style. The style names and values usually match how CSS works on the web, except names are written using camel casing, </w:t>
+      </w:r>
+      <w:proofErr w:type="spellStart"/>
+      <w:r>
+        <w:t>e.g</w:t>
+      </w:r>
+      <w:proofErr w:type="spellEnd"/>
+      <w:r>
+        <w:t xml:space="preserve"> </w:t>
+      </w:r>
+      <w:proofErr w:type="spellStart"/>
+      <w:r>
+        <w:t>backgroundColor</w:t>
+      </w:r>
+      <w:proofErr w:type="spellEnd"/>
+      <w:r>
+        <w:t xml:space="preserve"> rather than background-color.</w:t>
       </w:r>
     </w:p>
     <w:p>
@@ -1314,12 +1562,44 @@
     </w:p>
     <w:p>
       <w:r>
-        <w:t>You will normally use a combination of flexDirection, alignItems, and justifyContent to achieve the right layout.</w:t>
-      </w:r>
-    </w:p>
-    <w:p>
-      <w:r>
-        <w:t>Flexbox works the same way in React Native as it does in CSS on the web, with a few exceptions. The defaults are different, with flexDirection defaulting to column instead of row, and the flex parameter only supporting a single number.</w:t>
+        <w:t xml:space="preserve">You will normally use a combination of </w:t>
+      </w:r>
+      <w:proofErr w:type="spellStart"/>
+      <w:r>
+        <w:t>flexDirection</w:t>
+      </w:r>
+      <w:proofErr w:type="spellEnd"/>
+      <w:r>
+        <w:t xml:space="preserve">, </w:t>
+      </w:r>
+      <w:proofErr w:type="spellStart"/>
+      <w:r>
+        <w:t>alignItems</w:t>
+      </w:r>
+      <w:proofErr w:type="spellEnd"/>
+      <w:r>
+        <w:t xml:space="preserve">, and </w:t>
+      </w:r>
+      <w:proofErr w:type="spellStart"/>
+      <w:r>
+        <w:t>justifyContent</w:t>
+      </w:r>
+      <w:proofErr w:type="spellEnd"/>
+      <w:r>
+        <w:t xml:space="preserve"> to achieve the right layout.</w:t>
+      </w:r>
+    </w:p>
+    <w:p>
+      <w:r>
+        <w:t xml:space="preserve">Flexbox works the same way in React Native as it does in CSS on the web, with a few exceptions. The defaults are different, with </w:t>
+      </w:r>
+      <w:proofErr w:type="spellStart"/>
+      <w:r>
+        <w:t>flexDirection</w:t>
+      </w:r>
+      <w:proofErr w:type="spellEnd"/>
+      <w:r>
+        <w:t xml:space="preserve"> defaulting to column instead of row, and the flex parameter only supporting a single number.</w:t>
       </w:r>
     </w:p>
     <w:p>
@@ -1332,7 +1612,15 @@
     </w:p>
     <w:p>
       <w:r>
-        <w:t>Adding flexDirection to a component's style determines the primary axis of its layout. Should the children be organized horizontally (row) or vertically (column)? The default is column.</w:t>
+        <w:t xml:space="preserve">Adding </w:t>
+      </w:r>
+      <w:proofErr w:type="spellStart"/>
+      <w:r>
+        <w:t>flexDirection</w:t>
+      </w:r>
+      <w:proofErr w:type="spellEnd"/>
+      <w:r>
+        <w:t xml:space="preserve"> to a component's style determines the primary axis of its layout. Should the children be organized horizontally (row) or vertically (column)? The default is column.</w:t>
       </w:r>
     </w:p>
     <w:p>
@@ -1345,7 +1633,15 @@
     </w:p>
     <w:p>
       <w:r>
-        <w:t>Adding justifyContent to a component's style determines the distribution of children along the primary axis. Should children be distributed at the start, the center, the end, or spaced evenly? Available options are flex-start, center, flex-end, space-around, and space-between.</w:t>
+        <w:t xml:space="preserve">Adding </w:t>
+      </w:r>
+      <w:proofErr w:type="spellStart"/>
+      <w:r>
+        <w:t>justifyContent</w:t>
+      </w:r>
+      <w:proofErr w:type="spellEnd"/>
+      <w:r>
+        <w:t xml:space="preserve"> to a component's style determines the distribution of children along the primary axis. Should children be distributed at the start, the center, the end, or spaced evenly? Available options are flex-start, center, flex-end, space-around, and space-between.</w:t>
       </w:r>
     </w:p>
     <w:p>
@@ -1358,12 +1654,28 @@
     </w:p>
     <w:p>
       <w:r>
-        <w:t>Adding alignItems to a component's style determines the alignment of children along the secondary axis (if the primary axis is row, then the secondary is column, and vice versa). Should children be aligned at the start, the center, the end, or stretched to fill? Available options are flex-start, center, flex-end, and stretch.</w:t>
-      </w:r>
-    </w:p>
-    <w:p>
-      <w:r>
-        <w:t>For stretch to have an effect, children must not have a fixed dimension along the secondary axis. In the following example, setting alignItems: stretch does nothing until the width: 50 is removed from the children.</w:t>
+        <w:t xml:space="preserve">Adding </w:t>
+      </w:r>
+      <w:proofErr w:type="spellStart"/>
+      <w:r>
+        <w:t>alignItems</w:t>
+      </w:r>
+      <w:proofErr w:type="spellEnd"/>
+      <w:r>
+        <w:t xml:space="preserve"> to a component's style determines the alignment of children along the secondary axis (if the primary axis is row, then the secondary is column, and vice versa). Should children be aligned at the start, the center, the end, or stretched to fill? Available options are flex-start, center, flex-end, and stretch.</w:t>
+      </w:r>
+    </w:p>
+    <w:p>
+      <w:r>
+        <w:t xml:space="preserve">For stretch to have an effect, children must not have a fixed dimension along the secondary axis. In the following example, setting </w:t>
+      </w:r>
+      <w:proofErr w:type="spellStart"/>
+      <w:r>
+        <w:t>alignItems</w:t>
+      </w:r>
+      <w:proofErr w:type="spellEnd"/>
+      <w:r>
+        <w:t>: stretch does nothing until the width: 50 is removed from the children.</w:t>
       </w:r>
     </w:p>
     <w:p>
@@ -1375,8 +1687,29 @@
       </w:r>
     </w:p>
     <w:p>
-      <w:r>
-        <w:t>TextInput is a basic component that allows the user to enter text. It has an onChangeText prop that takes a function to be called every time the text changed, and an onSubmitEditing prop that takes a function to be called when the text is submitted.</w:t>
+      <w:proofErr w:type="spellStart"/>
+      <w:r>
+        <w:t>TextInput</w:t>
+      </w:r>
+      <w:proofErr w:type="spellEnd"/>
+      <w:r>
+        <w:t xml:space="preserve"> is a basic component that allows the user to enter text. It has an </w:t>
+      </w:r>
+      <w:proofErr w:type="spellStart"/>
+      <w:r>
+        <w:t>onChangeText</w:t>
+      </w:r>
+      <w:proofErr w:type="spellEnd"/>
+      <w:r>
+        <w:t xml:space="preserve"> prop that takes a function to be called every time the text changed, and an </w:t>
+      </w:r>
+      <w:proofErr w:type="spellStart"/>
+      <w:r>
+        <w:t>onSubmitEditing</w:t>
+      </w:r>
+      <w:proofErr w:type="spellEnd"/>
+      <w:r>
+        <w:t xml:space="preserve"> prop that takes a function to be called when the text is submitted.</w:t>
       </w:r>
     </w:p>
     <w:p/>
@@ -1391,7 +1724,15 @@
         <w:t>🍕</w:t>
       </w:r>
       <w:r>
-        <w:t>. So the sentence "Hello there Bob" would be translated as "</w:t>
+        <w:t xml:space="preserve">. </w:t>
+      </w:r>
+      <w:proofErr w:type="gramStart"/>
+      <w:r>
+        <w:t>So</w:t>
+      </w:r>
+      <w:proofErr w:type="gramEnd"/>
+      <w:r>
+        <w:t xml:space="preserve"> the sentence "Hello there Bob" would be translated as "</w:t>
       </w:r>
       <w:r>
         <w:rPr>
@@ -1423,193 +1764,342 @@
       </w:r>
     </w:p>
     <w:p>
-      <w:pPr>
-        <w:pStyle w:val="NormalWeb"/>
-        <w:numPr>
-          <w:ilvl w:val="0"/>
-          <w:numId w:val="1"/>
-        </w:numPr>
-        <w:shd w:val="clear" w:color="auto" w:fill="F5FCFF"/>
-        <w:spacing w:before="0" w:beforeAutospacing="0" w:after="0" w:afterAutospacing="0"/>
-        <w:ind w:left="300"/>
-        <w:rPr>
-          <w:rFonts w:ascii="Helvetica" w:hAnsi="Helvetica" w:cs="Helvetica"/>
-          <w:color w:val="484848"/>
-          <w:sz w:val="27"/>
-          <w:szCs w:val="27"/>
-        </w:rPr>
-      </w:pPr>
-      <w:r>
-        <w:rPr>
-          <w:rFonts w:ascii="Helvetica" w:hAnsi="Helvetica" w:cs="Helvetica"/>
-          <w:color w:val="484848"/>
-          <w:sz w:val="27"/>
-          <w:szCs w:val="27"/>
-        </w:rPr>
-        <w:t>Generally, you can use </w:t>
-      </w:r>
-      <w:hyperlink r:id="rId5" w:tgtFrame="_blank" w:history="1">
-        <w:r>
-          <w:rPr>
-            <w:rStyle w:val="Strong"/>
-            <w:rFonts w:ascii="Helvetica" w:hAnsi="Helvetica" w:cs="Helvetica"/>
-            <w:color w:val="05A5D1"/>
-            <w:sz w:val="27"/>
-            <w:szCs w:val="27"/>
-            <w:bdr w:val="none" w:sz="0" w:space="0" w:color="auto" w:frame="1"/>
-          </w:rPr>
-          <w:t>TouchableHighlight</w:t>
-        </w:r>
-      </w:hyperlink>
-      <w:r>
-        <w:rPr>
-          <w:rFonts w:ascii="Helvetica" w:hAnsi="Helvetica" w:cs="Helvetica"/>
-          <w:color w:val="484848"/>
-          <w:sz w:val="27"/>
-          <w:szCs w:val="27"/>
-        </w:rPr>
-        <w:t> anywhere you would use a button or link on web. The view's background will be darkened when the user presses down on the button.</w:t>
-      </w:r>
-    </w:p>
-    <w:p>
-      <w:pPr>
-        <w:pStyle w:val="NormalWeb"/>
-        <w:numPr>
-          <w:ilvl w:val="0"/>
-          <w:numId w:val="1"/>
-        </w:numPr>
-        <w:shd w:val="clear" w:color="auto" w:fill="F5FCFF"/>
-        <w:spacing w:before="0" w:beforeAutospacing="0" w:after="0" w:afterAutospacing="0"/>
-        <w:ind w:left="300"/>
-        <w:rPr>
-          <w:rFonts w:ascii="Helvetica" w:hAnsi="Helvetica" w:cs="Helvetica"/>
-          <w:color w:val="484848"/>
-          <w:sz w:val="27"/>
-          <w:szCs w:val="27"/>
-        </w:rPr>
-      </w:pPr>
-      <w:r>
-        <w:rPr>
-          <w:rFonts w:ascii="Helvetica" w:hAnsi="Helvetica" w:cs="Helvetica"/>
-          <w:color w:val="484848"/>
-          <w:sz w:val="27"/>
-          <w:szCs w:val="27"/>
-        </w:rPr>
-        <w:t>You may consider using </w:t>
-      </w:r>
-      <w:hyperlink r:id="rId6" w:tgtFrame="_blank" w:history="1">
-        <w:r>
-          <w:rPr>
-            <w:rStyle w:val="Strong"/>
-            <w:rFonts w:ascii="Helvetica" w:hAnsi="Helvetica" w:cs="Helvetica"/>
-            <w:color w:val="05A5D1"/>
-            <w:sz w:val="27"/>
-            <w:szCs w:val="27"/>
-            <w:bdr w:val="none" w:sz="0" w:space="0" w:color="auto" w:frame="1"/>
-          </w:rPr>
-          <w:t>TouchableNativeFeedback</w:t>
-        </w:r>
-      </w:hyperlink>
-      <w:r>
-        <w:rPr>
-          <w:rFonts w:ascii="Helvetica" w:hAnsi="Helvetica" w:cs="Helvetica"/>
-          <w:color w:val="484848"/>
-          <w:sz w:val="27"/>
-          <w:szCs w:val="27"/>
-        </w:rPr>
-        <w:t> on Android to display ink surface reaction ripples that respond to the user's touch.</w:t>
-      </w:r>
-    </w:p>
-    <w:p>
-      <w:pPr>
-        <w:pStyle w:val="NormalWeb"/>
-        <w:numPr>
-          <w:ilvl w:val="0"/>
-          <w:numId w:val="1"/>
-        </w:numPr>
-        <w:shd w:val="clear" w:color="auto" w:fill="F5FCFF"/>
-        <w:spacing w:before="0" w:beforeAutospacing="0" w:after="0" w:afterAutospacing="0"/>
-        <w:ind w:left="300"/>
-        <w:rPr>
-          <w:rFonts w:ascii="Helvetica" w:hAnsi="Helvetica" w:cs="Helvetica"/>
-          <w:color w:val="484848"/>
-          <w:sz w:val="27"/>
-          <w:szCs w:val="27"/>
-        </w:rPr>
-      </w:pPr>
-      <w:hyperlink r:id="rId7" w:tgtFrame="_blank" w:history="1">
-        <w:r>
-          <w:rPr>
-            <w:rStyle w:val="Strong"/>
-            <w:rFonts w:ascii="Helvetica" w:hAnsi="Helvetica" w:cs="Helvetica"/>
-            <w:color w:val="05A5D1"/>
-            <w:sz w:val="27"/>
-            <w:szCs w:val="27"/>
-            <w:bdr w:val="none" w:sz="0" w:space="0" w:color="auto" w:frame="1"/>
-          </w:rPr>
-          <w:t>TouchableOpacity</w:t>
-        </w:r>
-      </w:hyperlink>
-      <w:r>
-        <w:rPr>
-          <w:rFonts w:ascii="Helvetica" w:hAnsi="Helvetica" w:cs="Helvetica"/>
-          <w:color w:val="484848"/>
-          <w:sz w:val="27"/>
-          <w:szCs w:val="27"/>
-        </w:rPr>
-        <w:t> can be used to provide feedback by reducing the opacity of the button, allowing the background to be seen through while the user is pressing down.</w:t>
-      </w:r>
-    </w:p>
-    <w:p>
-      <w:pPr>
-        <w:pStyle w:val="NormalWeb"/>
-        <w:numPr>
-          <w:ilvl w:val="0"/>
-          <w:numId w:val="1"/>
-        </w:numPr>
-        <w:shd w:val="clear" w:color="auto" w:fill="F5FCFF"/>
-        <w:spacing w:before="0" w:beforeAutospacing="0" w:after="0" w:afterAutospacing="0"/>
-        <w:ind w:left="300"/>
-        <w:rPr>
-          <w:rFonts w:ascii="Helvetica" w:hAnsi="Helvetica" w:cs="Helvetica"/>
-          <w:color w:val="484848"/>
-          <w:sz w:val="27"/>
-          <w:szCs w:val="27"/>
-        </w:rPr>
-      </w:pPr>
-      <w:r>
-        <w:rPr>
-          <w:rFonts w:ascii="Helvetica" w:hAnsi="Helvetica" w:cs="Helvetica"/>
-          <w:color w:val="484848"/>
-          <w:sz w:val="27"/>
-          <w:szCs w:val="27"/>
-        </w:rPr>
-        <w:t>If you need to handle a tap gesture but you don't want any feedback to be displayed, use </w:t>
-      </w:r>
-      <w:hyperlink r:id="rId8" w:tgtFrame="_blank" w:history="1">
-        <w:r>
-          <w:rPr>
-            <w:rStyle w:val="Strong"/>
-            <w:rFonts w:ascii="Helvetica" w:hAnsi="Helvetica" w:cs="Helvetica"/>
-            <w:color w:val="05A5D1"/>
-            <w:sz w:val="27"/>
-            <w:szCs w:val="27"/>
-            <w:bdr w:val="none" w:sz="0" w:space="0" w:color="auto" w:frame="1"/>
-          </w:rPr>
-          <w:t>TouchableWithoutFeedback</w:t>
-        </w:r>
-      </w:hyperlink>
-      <w:r>
-        <w:rPr>
-          <w:rFonts w:ascii="Helvetica" w:hAnsi="Helvetica" w:cs="Helvetica"/>
-          <w:color w:val="484848"/>
-          <w:sz w:val="27"/>
-          <w:szCs w:val="27"/>
-        </w:rPr>
+      <w:r>
+        <w:t xml:space="preserve">•Generally, you can use </w:t>
+      </w:r>
+      <w:proofErr w:type="spellStart"/>
+      <w:r>
+        <w:t>TouchableHighlight</w:t>
+      </w:r>
+      <w:proofErr w:type="spellEnd"/>
+      <w:r>
+        <w:t xml:space="preserve"> anywhere you would use a button or link on web. The view's background will be darkened when the user presses down on the button.</w:t>
+      </w:r>
+    </w:p>
+    <w:p>
+      <w:r>
+        <w:t xml:space="preserve">•You may consider using </w:t>
+      </w:r>
+      <w:proofErr w:type="spellStart"/>
+      <w:r>
+        <w:t>TouchableNativeFeedback</w:t>
+      </w:r>
+      <w:proofErr w:type="spellEnd"/>
+      <w:r>
+        <w:t xml:space="preserve"> on Android to display ink surface reaction ripples that respond to the user's touch.</w:t>
+      </w:r>
+    </w:p>
+    <w:p>
+      <w:r>
+        <w:t>•</w:t>
+      </w:r>
+      <w:proofErr w:type="spellStart"/>
+      <w:r>
+        <w:t>TouchableOpacity</w:t>
+      </w:r>
+      <w:proofErr w:type="spellEnd"/>
+      <w:r>
+        <w:t xml:space="preserve"> can be used to provide feedback by reducing the opacity of the button, allowing the background to be seen through while the user is pressing down.</w:t>
+      </w:r>
+    </w:p>
+    <w:p>
+      <w:r>
+        <w:t xml:space="preserve">•If you need to handle a tap gesture but you don't want any feedback to be displayed, use </w:t>
+      </w:r>
+      <w:proofErr w:type="spellStart"/>
+      <w:r>
+        <w:t>TouchableWithoutFeedback</w:t>
+      </w:r>
+      <w:proofErr w:type="spellEnd"/>
+      <w:r>
         <w:t>.</w:t>
       </w:r>
     </w:p>
     <w:p>
+      <w:pPr>
+        <w:pStyle w:val="Heading1"/>
+      </w:pPr>
+      <w:proofErr w:type="spellStart"/>
+      <w:r>
+        <w:t>ScrollView</w:t>
+      </w:r>
+      <w:proofErr w:type="spellEnd"/>
+    </w:p>
+    <w:p>
+      <w:r>
+        <w:t xml:space="preserve">The </w:t>
+      </w:r>
+      <w:proofErr w:type="spellStart"/>
+      <w:r>
+        <w:t>ScrollView</w:t>
+      </w:r>
+      <w:proofErr w:type="spellEnd"/>
+      <w:r>
+        <w:t xml:space="preserve"> is a generic scrolling container that can host multiple components and views. The scrollable items need not be homogenous, and you can scroll both vertically and horizontally (by setting the horizontal property).</w:t>
+      </w:r>
+    </w:p>
+    <w:p>
+      <w:pPr>
+        <w:pStyle w:val="Heading1"/>
+      </w:pPr>
+      <w:r>
+        <w:t>List Views</w:t>
+      </w:r>
+    </w:p>
+    <w:p>
+      <w:r>
+        <w:t xml:space="preserve">React Native provides a suite of components for presenting lists of data. Generally, you'll want to use either </w:t>
+      </w:r>
+      <w:proofErr w:type="spellStart"/>
+      <w:r>
+        <w:t>FlatList</w:t>
+      </w:r>
+      <w:proofErr w:type="spellEnd"/>
+      <w:r>
+        <w:t xml:space="preserve"> or </w:t>
+      </w:r>
+      <w:proofErr w:type="spellStart"/>
+      <w:r>
+        <w:t>SectionList</w:t>
+      </w:r>
+      <w:proofErr w:type="spellEnd"/>
+      <w:r>
+        <w:t>.</w:t>
+      </w:r>
+    </w:p>
+    <w:p>
+      <w:r>
+        <w:t xml:space="preserve">The </w:t>
+      </w:r>
+      <w:proofErr w:type="spellStart"/>
+      <w:r>
+        <w:rPr>
+          <w:rStyle w:val="Heading2Char"/>
+        </w:rPr>
+        <w:t>FlatList</w:t>
+      </w:r>
+      <w:proofErr w:type="spellEnd"/>
+      <w:r>
+        <w:t xml:space="preserve"> component displays a scrolling list of changing, but similarly structured, data. </w:t>
+      </w:r>
+      <w:proofErr w:type="spellStart"/>
+      <w:r>
+        <w:t>FlatList</w:t>
+      </w:r>
+      <w:proofErr w:type="spellEnd"/>
+      <w:r>
+        <w:t xml:space="preserve"> works well for long lists of data, where the number of items might change over time. Unlike the more generic </w:t>
+      </w:r>
+      <w:proofErr w:type="spellStart"/>
+      <w:r>
+        <w:t>ScrollView</w:t>
+      </w:r>
+      <w:proofErr w:type="spellEnd"/>
+      <w:r>
+        <w:t xml:space="preserve">, the </w:t>
+      </w:r>
+      <w:proofErr w:type="spellStart"/>
+      <w:r>
+        <w:t>FlatList</w:t>
+      </w:r>
+      <w:proofErr w:type="spellEnd"/>
+      <w:r>
+        <w:t xml:space="preserve"> only renders elements that are currently showing on the screen, not all the elements at once.</w:t>
+      </w:r>
+    </w:p>
+    <w:p>
+      <w:r>
+        <w:t xml:space="preserve">The </w:t>
+      </w:r>
+      <w:proofErr w:type="spellStart"/>
+      <w:r>
+        <w:t>FlatList</w:t>
+      </w:r>
+      <w:proofErr w:type="spellEnd"/>
+      <w:r>
+        <w:t xml:space="preserve"> component requires two props: data and </w:t>
+      </w:r>
+      <w:proofErr w:type="spellStart"/>
+      <w:r>
+        <w:t>renderItem</w:t>
+      </w:r>
+      <w:proofErr w:type="spellEnd"/>
+      <w:r>
+        <w:t xml:space="preserve">. data is the source of information for the list. </w:t>
+      </w:r>
+      <w:proofErr w:type="spellStart"/>
+      <w:r>
+        <w:t>renderItem</w:t>
+      </w:r>
+      <w:proofErr w:type="spellEnd"/>
+      <w:r>
+        <w:t xml:space="preserve"> takes one item from the source and returns a formatted component to render.</w:t>
+      </w:r>
+    </w:p>
+    <w:p>
+      <w:r>
+        <w:t xml:space="preserve">If you want to render a set of data broken into logical sections, maybe with section headers, </w:t>
+      </w:r>
+      <w:proofErr w:type="gramStart"/>
+      <w:r>
+        <w:t>similar to</w:t>
+      </w:r>
+      <w:proofErr w:type="gramEnd"/>
+      <w:r>
+        <w:t xml:space="preserve"> </w:t>
+      </w:r>
+      <w:proofErr w:type="spellStart"/>
+      <w:r>
+        <w:t>UITableViews</w:t>
+      </w:r>
+      <w:proofErr w:type="spellEnd"/>
+      <w:r>
+        <w:t xml:space="preserve"> on iOS, then a </w:t>
+      </w:r>
+      <w:proofErr w:type="spellStart"/>
+      <w:r>
+        <w:rPr>
+          <w:rStyle w:val="Heading2Char"/>
+        </w:rPr>
+        <w:t>SectionList</w:t>
+      </w:r>
+      <w:proofErr w:type="spellEnd"/>
+      <w:r>
+        <w:t xml:space="preserve"> is the way to go.</w:t>
+      </w:r>
+    </w:p>
+    <w:p>
+      <w:pPr>
+        <w:pStyle w:val="Heading1"/>
+      </w:pPr>
+      <w:r>
+        <w:t>Networking</w:t>
+      </w:r>
+    </w:p>
+    <w:p>
+      <w:r>
+        <w:t>Many mobile apps need to load resources from a remote URL. You may want to make a POST request to a REST API, or you may simply need to fetch a chunk of static content from another server.</w:t>
+      </w:r>
+    </w:p>
+    <w:p>
+      <w:pPr>
+        <w:pStyle w:val="Heading2"/>
+      </w:pPr>
+      <w:r>
+        <w:lastRenderedPageBreak/>
+        <w:t>Fetch</w:t>
+      </w:r>
+    </w:p>
+    <w:p>
+      <w:r>
+        <w:t xml:space="preserve">React Native provides the Fetch API for your networking needs. Fetch will seem familiar if you have used </w:t>
+      </w:r>
+      <w:proofErr w:type="spellStart"/>
+      <w:r>
+        <w:t>XMLHttpRequest</w:t>
+      </w:r>
+      <w:proofErr w:type="spellEnd"/>
+      <w:r>
+        <w:t xml:space="preserve"> or other networking APIs before. You may refer to MDN's guide on Using Fetch for additional information.</w:t>
+      </w:r>
+    </w:p>
+    <w:p>
+      <w:proofErr w:type="gramStart"/>
+      <w:r>
+        <w:t>In order to</w:t>
+      </w:r>
+      <w:proofErr w:type="gramEnd"/>
+      <w:r>
+        <w:t xml:space="preserve"> fetch content from an arbitrary URL, just pass the URL to fetch:</w:t>
+      </w:r>
+    </w:p>
+    <w:p>
+      <w:pPr>
+        <w:rPr>
+          <w:rStyle w:val="token"/>
+          <w:rFonts w:ascii="Courier New" w:hAnsi="Courier New" w:cs="Courier New"/>
+          <w:color w:val="999999"/>
+          <w:sz w:val="20"/>
+          <w:szCs w:val="20"/>
+          <w:bdr w:val="none" w:sz="0" w:space="0" w:color="auto" w:frame="1"/>
+        </w:rPr>
+      </w:pPr>
+      <w:r>
+        <w:rPr>
+          <w:rStyle w:val="token"/>
+          <w:rFonts w:ascii="Courier New" w:hAnsi="Courier New" w:cs="Courier New"/>
+          <w:color w:val="DD4A68"/>
+          <w:sz w:val="20"/>
+          <w:szCs w:val="20"/>
+          <w:bdr w:val="none" w:sz="0" w:space="0" w:color="auto" w:frame="1"/>
+        </w:rPr>
+        <w:t>fetch</w:t>
+      </w:r>
+      <w:r>
+        <w:rPr>
+          <w:rStyle w:val="token"/>
+          <w:rFonts w:ascii="Courier New" w:hAnsi="Courier New" w:cs="Courier New"/>
+          <w:color w:val="999999"/>
+          <w:sz w:val="20"/>
+          <w:szCs w:val="20"/>
+          <w:bdr w:val="none" w:sz="0" w:space="0" w:color="auto" w:frame="1"/>
+        </w:rPr>
+        <w:t>(</w:t>
+      </w:r>
+      <w:r>
+        <w:rPr>
+          <w:rStyle w:val="token"/>
+          <w:rFonts w:ascii="Courier New" w:hAnsi="Courier New" w:cs="Courier New"/>
+          <w:color w:val="669900"/>
+          <w:sz w:val="20"/>
+          <w:szCs w:val="20"/>
+          <w:bdr w:val="none" w:sz="0" w:space="0" w:color="auto" w:frame="1"/>
+        </w:rPr>
+        <w:t>'https://mywebsite.com/</w:t>
+      </w:r>
+      <w:proofErr w:type="spellStart"/>
+      <w:r>
+        <w:rPr>
+          <w:rStyle w:val="token"/>
+          <w:rFonts w:ascii="Courier New" w:hAnsi="Courier New" w:cs="Courier New"/>
+          <w:color w:val="669900"/>
+          <w:sz w:val="20"/>
+          <w:szCs w:val="20"/>
+          <w:bdr w:val="none" w:sz="0" w:space="0" w:color="auto" w:frame="1"/>
+        </w:rPr>
+        <w:t>mydata.json</w:t>
+      </w:r>
+      <w:proofErr w:type="spellEnd"/>
+      <w:r>
+        <w:rPr>
+          <w:rStyle w:val="token"/>
+          <w:rFonts w:ascii="Courier New" w:hAnsi="Courier New" w:cs="Courier New"/>
+          <w:color w:val="669900"/>
+          <w:sz w:val="20"/>
+          <w:szCs w:val="20"/>
+          <w:bdr w:val="none" w:sz="0" w:space="0" w:color="auto" w:frame="1"/>
+        </w:rPr>
+        <w:t>'</w:t>
+      </w:r>
+      <w:r>
+        <w:rPr>
+          <w:rStyle w:val="token"/>
+          <w:rFonts w:ascii="Courier New" w:hAnsi="Courier New" w:cs="Courier New"/>
+          <w:color w:val="999999"/>
+          <w:sz w:val="20"/>
+          <w:szCs w:val="20"/>
+          <w:bdr w:val="none" w:sz="0" w:space="0" w:color="auto" w:frame="1"/>
+        </w:rPr>
+        <w:t>)</w:t>
+      </w:r>
+    </w:p>
+    <w:p>
+      <w:r>
+        <w:t>Networking is an inherently asynchronous operation. Fetch methods will return a Promise that makes it straightforward to write code that works in an asynchronous manner</w:t>
+      </w:r>
+      <w:r>
+        <w:t>.</w:t>
+      </w:r>
       <w:bookmarkStart w:id="0" w:name="_GoBack"/>
       <w:bookmarkEnd w:id="0"/>
     </w:p>
@@ -2480,6 +2970,11 @@
       <w:bCs/>
     </w:rPr>
   </w:style>
+  <w:style w:type="character" w:customStyle="1" w:styleId="token">
+    <w:name w:val="token"/>
+    <w:basedOn w:val="DefaultParagraphFont"/>
+    <w:rsid w:val="00B47D81"/>
+  </w:style>
 </w:styles>
 </file>
 

</xml_diff>